<commit_message>
Astah files added Doc updated
</commit_message>
<xml_diff>
--- a/Dezsys07_Pi_Calculator_neu.docx
+++ b/Dezsys07_Pi_Calculator_neu.docx
@@ -140,9 +140,6 @@
                 </w:rPr>
                 <w:alias w:val="Untertitel"/>
                 <w:id w:val="13406923"/>
-                <w:placeholder>
-                  <w:docPart w:val="0A42BC185CDB4FD4A8D246BB54CE30A9"/>
-                </w:placeholder>
                 <w:dataBinding w:prefixMappings="xmlns:ns0='http://schemas.openxmlformats.org/package/2006/metadata/core-properties' xmlns:ns1='http://purl.org/dc/elements/1.1/'" w:xpath="/ns0:coreProperties[1]/ns1:subject[1]" w:storeItemID="{6C3C8BC8-F283-45AE-878A-BAB7291924A1}"/>
                 <w:text/>
               </w:sdtPr>
@@ -2387,6 +2384,18 @@
         </w:numPr>
       </w:pPr>
       <w:r>
+        <w:t>UML</w:t>
+      </w:r>
+    </w:p>
+    <w:p>
+      <w:pPr>
+        <w:pStyle w:val="Listenabsatz"/>
+        <w:numPr>
+          <w:ilvl w:val="0"/>
+          <w:numId w:val="6"/>
+        </w:numPr>
+      </w:pPr>
+      <w:r>
         <w:t>Server</w:t>
       </w:r>
     </w:p>
@@ -2613,6 +2622,30 @@
               <w:jc w:val="center"/>
               <w:cnfStyle w:val="000000100000" w:firstRow="0" w:lastRow="0" w:firstColumn="0" w:lastColumn="0" w:oddVBand="0" w:evenVBand="0" w:oddHBand="1" w:evenHBand="0" w:firstRowFirstColumn="0" w:firstRowLastColumn="0" w:lastRowFirstColumn="0" w:lastRowLastColumn="0"/>
             </w:pPr>
+            <w:r>
+              <w:t xml:space="preserve">Fock </w:t>
+            </w:r>
+            <w:r>
+              <w:sym w:font="Wingdings" w:char="F0E8"/>
+            </w:r>
+            <w:r>
+              <w:t xml:space="preserve"> 1h</w:t>
+            </w:r>
+          </w:p>
+          <w:p>
+            <w:pPr>
+              <w:jc w:val="center"/>
+              <w:cnfStyle w:val="000000100000" w:firstRow="0" w:lastRow="0" w:firstColumn="0" w:lastColumn="0" w:oddVBand="0" w:evenVBand="0" w:oddHBand="1" w:evenHBand="0" w:firstRowFirstColumn="0" w:firstRowLastColumn="0" w:lastRowFirstColumn="0" w:lastRowLastColumn="0"/>
+            </w:pPr>
+            <w:r>
+              <w:t xml:space="preserve">Wortha </w:t>
+            </w:r>
+            <w:r>
+              <w:sym w:font="Wingdings" w:char="F0E8"/>
+            </w:r>
+            <w:r>
+              <w:t xml:space="preserve"> 1h</w:t>
+            </w:r>
           </w:p>
         </w:tc>
       </w:tr>
@@ -2807,7 +2840,7 @@
               <w:rPr>
                 <w:b w:val="0"/>
               </w:rPr>
-              <w:t>Testen</w:t>
+              <w:t>UML nachgebessert</w:t>
             </w:r>
           </w:p>
         </w:tc>
@@ -2821,7 +2854,7 @@
               <w:cnfStyle w:val="000000000000" w:firstRow="0" w:lastRow="0" w:firstColumn="0" w:lastColumn="0" w:oddVBand="0" w:evenVBand="0" w:oddHBand="0" w:evenHBand="0" w:firstRowFirstColumn="0" w:firstRowLastColumn="0" w:lastRowFirstColumn="0" w:lastRowLastColumn="0"/>
             </w:pPr>
             <w:r>
-              <w:t>1h</w:t>
+              <w:t>½ h</w:t>
             </w:r>
           </w:p>
         </w:tc>
@@ -2834,6 +2867,33 @@
               <w:jc w:val="center"/>
               <w:cnfStyle w:val="000000000000" w:firstRow="0" w:lastRow="0" w:firstColumn="0" w:lastColumn="0" w:oddVBand="0" w:evenVBand="0" w:oddHBand="0" w:evenHBand="0" w:firstRowFirstColumn="0" w:firstRowLastColumn="0" w:lastRowFirstColumn="0" w:lastRowLastColumn="0"/>
             </w:pPr>
+            <w:r>
+              <w:t xml:space="preserve">Fock </w:t>
+            </w:r>
+            <w:r>
+              <w:sym w:font="Wingdings" w:char="F0E8"/>
+            </w:r>
+            <w:r>
+              <w:t xml:space="preserve"> ½ h</w:t>
+            </w:r>
+          </w:p>
+          <w:p>
+            <w:pPr>
+              <w:jc w:val="center"/>
+              <w:cnfStyle w:val="000000000000" w:firstRow="0" w:lastRow="0" w:firstColumn="0" w:lastColumn="0" w:oddVBand="0" w:evenVBand="0" w:oddHBand="0" w:evenHBand="0" w:firstRowFirstColumn="0" w:firstRowLastColumn="0" w:lastRowFirstColumn="0" w:lastRowLastColumn="0"/>
+            </w:pPr>
+            <w:r>
+              <w:t>Wortha</w:t>
+            </w:r>
+            <w:r>
+              <w:t xml:space="preserve"> </w:t>
+            </w:r>
+            <w:r>
+              <w:sym w:font="Wingdings" w:char="F0E8"/>
+            </w:r>
+            <w:r>
+              <w:t xml:space="preserve"> ½ h</w:t>
+            </w:r>
           </w:p>
         </w:tc>
       </w:tr>
@@ -2857,8 +2917,147 @@
               <w:rPr>
                 <w:b w:val="0"/>
               </w:rPr>
+              <w:t>Testen</w:t>
+            </w:r>
+          </w:p>
+        </w:tc>
+        <w:tc>
+          <w:tcPr>
+            <w:tcW w:w="3071" w:type="dxa"/>
+          </w:tcPr>
+          <w:p>
+            <w:pPr>
+              <w:jc w:val="center"/>
+              <w:cnfStyle w:val="000000100000" w:firstRow="0" w:lastRow="0" w:firstColumn="0" w:lastColumn="0" w:oddVBand="0" w:evenVBand="0" w:oddHBand="1" w:evenHBand="0" w:firstRowFirstColumn="0" w:firstRowLastColumn="0" w:lastRowFirstColumn="0" w:lastRowLastColumn="0"/>
+            </w:pPr>
+            <w:r>
+              <w:t>1h</w:t>
+            </w:r>
+          </w:p>
+        </w:tc>
+        <w:tc>
+          <w:tcPr>
+            <w:tcW w:w="3071" w:type="dxa"/>
+          </w:tcPr>
+          <w:p>
+            <w:pPr>
+              <w:jc w:val="center"/>
+              <w:cnfStyle w:val="000000100000" w:firstRow="0" w:lastRow="0" w:firstColumn="0" w:lastColumn="0" w:oddVBand="0" w:evenVBand="0" w:oddHBand="1" w:evenHBand="0" w:firstRowFirstColumn="0" w:firstRowLastColumn="0" w:lastRowFirstColumn="0" w:lastRowLastColumn="0"/>
+            </w:pPr>
+            <w:r>
+              <w:t xml:space="preserve">Fock </w:t>
+            </w:r>
+            <w:r>
+              <w:sym w:font="Wingdings" w:char="F0E8"/>
+            </w:r>
+            <w:r>
+              <w:t xml:space="preserve"> ½ h</w:t>
+            </w:r>
+          </w:p>
+          <w:p>
+            <w:pPr>
+              <w:jc w:val="center"/>
+              <w:cnfStyle w:val="000000100000" w:firstRow="0" w:lastRow="0" w:firstColumn="0" w:lastColumn="0" w:oddVBand="0" w:evenVBand="0" w:oddHBand="1" w:evenHBand="0" w:firstRowFirstColumn="0" w:firstRowLastColumn="0" w:lastRowFirstColumn="0" w:lastRowLastColumn="0"/>
+            </w:pPr>
+            <w:r>
+              <w:t xml:space="preserve">Wortha </w:t>
+            </w:r>
+            <w:r>
+              <w:sym w:font="Wingdings" w:char="F0E8"/>
+            </w:r>
+            <w:r>
+              <w:t xml:space="preserve"> 1h</w:t>
+            </w:r>
+          </w:p>
+        </w:tc>
+      </w:tr>
+      <w:tr>
+        <w:tc>
+          <w:tcPr>
+            <w:cnfStyle w:val="001000000000" w:firstRow="0" w:lastRow="0" w:firstColumn="1" w:lastColumn="0" w:oddVBand="0" w:evenVBand="0" w:oddHBand="0" w:evenHBand="0" w:firstRowFirstColumn="0" w:firstRowLastColumn="0" w:lastRowFirstColumn="0" w:lastRowLastColumn="0"/>
+            <w:tcW w:w="3070" w:type="dxa"/>
+          </w:tcPr>
+          <w:p>
+            <w:pPr>
+              <w:jc w:val="center"/>
+              <w:rPr>
+                <w:b w:val="0"/>
+              </w:rPr>
+            </w:pPr>
+            <w:r>
+              <w:rPr>
+                <w:b w:val="0"/>
+              </w:rPr>
               <w:t>Dokumentation</w:t>
             </w:r>
+          </w:p>
+        </w:tc>
+        <w:tc>
+          <w:tcPr>
+            <w:tcW w:w="3071" w:type="dxa"/>
+          </w:tcPr>
+          <w:p>
+            <w:pPr>
+              <w:jc w:val="center"/>
+              <w:cnfStyle w:val="000000000000" w:firstRow="0" w:lastRow="0" w:firstColumn="0" w:lastColumn="0" w:oddVBand="0" w:evenVBand="0" w:oddHBand="0" w:evenHBand="0" w:firstRowFirstColumn="0" w:firstRowLastColumn="0" w:lastRowFirstColumn="0" w:lastRowLastColumn="0"/>
+            </w:pPr>
+            <w:r>
+              <w:t>2h</w:t>
+            </w:r>
+          </w:p>
+        </w:tc>
+        <w:tc>
+          <w:tcPr>
+            <w:tcW w:w="3071" w:type="dxa"/>
+          </w:tcPr>
+          <w:p>
+            <w:pPr>
+              <w:jc w:val="center"/>
+              <w:cnfStyle w:val="000000000000" w:firstRow="0" w:lastRow="0" w:firstColumn="0" w:lastColumn="0" w:oddVBand="0" w:evenVBand="0" w:oddHBand="0" w:evenHBand="0" w:firstRowFirstColumn="0" w:firstRowLastColumn="0" w:lastRowFirstColumn="0" w:lastRowLastColumn="0"/>
+            </w:pPr>
+            <w:r>
+              <w:t xml:space="preserve">Fock </w:t>
+            </w:r>
+            <w:r>
+              <w:sym w:font="Wingdings" w:char="F0E8"/>
+            </w:r>
+            <w:r>
+              <w:t xml:space="preserve"> 1h</w:t>
+            </w:r>
+          </w:p>
+          <w:p>
+            <w:pPr>
+              <w:jc w:val="center"/>
+              <w:cnfStyle w:val="000000000000" w:firstRow="0" w:lastRow="0" w:firstColumn="0" w:lastColumn="0" w:oddVBand="0" w:evenVBand="0" w:oddHBand="0" w:evenHBand="0" w:firstRowFirstColumn="0" w:firstRowLastColumn="0" w:lastRowFirstColumn="0" w:lastRowLastColumn="0"/>
+            </w:pPr>
+            <w:r>
+              <w:t xml:space="preserve">Wortha </w:t>
+            </w:r>
+            <w:r>
+              <w:sym w:font="Wingdings" w:char="F0E8"/>
+            </w:r>
+            <w:r>
+              <w:t xml:space="preserve"> ¾ h</w:t>
+            </w:r>
+          </w:p>
+        </w:tc>
+      </w:tr>
+      <w:tr>
+        <w:trPr>
+          <w:cnfStyle w:val="000000100000" w:firstRow="0" w:lastRow="0" w:firstColumn="0" w:lastColumn="0" w:oddVBand="0" w:evenVBand="0" w:oddHBand="1" w:evenHBand="0" w:firstRowFirstColumn="0" w:firstRowLastColumn="0" w:lastRowFirstColumn="0" w:lastRowLastColumn="0"/>
+        </w:trPr>
+        <w:tc>
+          <w:tcPr>
+            <w:cnfStyle w:val="001000000000" w:firstRow="0" w:lastRow="0" w:firstColumn="1" w:lastColumn="0" w:oddVBand="0" w:evenVBand="0" w:oddHBand="0" w:evenHBand="0" w:firstRowFirstColumn="0" w:firstRowLastColumn="0" w:lastRowFirstColumn="0" w:lastRowLastColumn="0"/>
+            <w:tcW w:w="3070" w:type="dxa"/>
+          </w:tcPr>
+          <w:p>
+            <w:pPr>
+              <w:jc w:val="center"/>
+              <w:rPr>
+                <w:b w:val="0"/>
+              </w:rPr>
+            </w:pPr>
           </w:p>
         </w:tc>
         <w:tc>
@@ -2894,9 +3093,15 @@
             <w:pPr>
               <w:jc w:val="center"/>
               <w:rPr>
-                <w:b w:val="0"/>
+                <w:i/>
               </w:rPr>
             </w:pPr>
+            <w:r>
+              <w:rPr>
+                <w:i/>
+              </w:rPr>
+              <w:t>Gesamt</w:t>
+            </w:r>
           </w:p>
         </w:tc>
         <w:tc>
@@ -2908,6 +3113,9 @@
               <w:jc w:val="center"/>
               <w:cnfStyle w:val="000000000000" w:firstRow="0" w:lastRow="0" w:firstColumn="0" w:lastColumn="0" w:oddVBand="0" w:evenVBand="0" w:oddHBand="0" w:evenHBand="0" w:firstRowFirstColumn="0" w:firstRowLastColumn="0" w:lastRowFirstColumn="0" w:lastRowLastColumn="0"/>
             </w:pPr>
+            <w:r>
+              <w:t>11 ½ h</w:t>
+            </w:r>
           </w:p>
         </w:tc>
         <w:tc>
@@ -2919,6 +3127,30 @@
               <w:jc w:val="center"/>
               <w:cnfStyle w:val="000000000000" w:firstRow="0" w:lastRow="0" w:firstColumn="0" w:lastColumn="0" w:oddVBand="0" w:evenVBand="0" w:oddHBand="0" w:evenHBand="0" w:firstRowFirstColumn="0" w:firstRowLastColumn="0" w:lastRowFirstColumn="0" w:lastRowLastColumn="0"/>
             </w:pPr>
+            <w:r>
+              <w:t xml:space="preserve">Fock </w:t>
+            </w:r>
+            <w:r>
+              <w:sym w:font="Wingdings" w:char="F0E8"/>
+            </w:r>
+            <w:r>
+              <w:t xml:space="preserve"> 5 ½ h</w:t>
+            </w:r>
+          </w:p>
+          <w:p>
+            <w:pPr>
+              <w:jc w:val="center"/>
+              <w:cnfStyle w:val="000000000000" w:firstRow="0" w:lastRow="0" w:firstColumn="0" w:lastColumn="0" w:oddVBand="0" w:evenVBand="0" w:oddHBand="0" w:evenHBand="0" w:firstRowFirstColumn="0" w:firstRowLastColumn="0" w:lastRowFirstColumn="0" w:lastRowLastColumn="0"/>
+            </w:pPr>
+            <w:r>
+              <w:t xml:space="preserve">Wortha </w:t>
+            </w:r>
+            <w:r>
+              <w:sym w:font="Wingdings" w:char="F0E8"/>
+            </w:r>
+            <w:r>
+              <w:t xml:space="preserve"> 5 ¾ h</w:t>
+            </w:r>
           </w:p>
         </w:tc>
       </w:tr>
@@ -2933,6 +3165,86 @@
         <w:pStyle w:val="berschrift1"/>
       </w:pPr>
       <w:bookmarkStart w:id="2" w:name="_Toc406148303"/>
+      <w:r>
+        <w:lastRenderedPageBreak/>
+        <w:t>UML</w:t>
+      </w:r>
+    </w:p>
+    <w:p>
+      <w:pPr>
+        <w:rPr>
+          <w:rFonts w:asciiTheme="majorHAnsi" w:eastAsiaTheme="majorEastAsia" w:hAnsiTheme="majorHAnsi" w:cstheme="majorBidi"/>
+          <w:b/>
+          <w:bCs/>
+          <w:color w:val="365F91" w:themeColor="accent1" w:themeShade="BF"/>
+          <w:sz w:val="28"/>
+          <w:szCs w:val="28"/>
+        </w:rPr>
+      </w:pPr>
+      <w:bookmarkStart w:id="3" w:name="_GoBack"/>
+      <w:r>
+        <w:rPr>
+          <w:noProof/>
+          <w:lang w:eastAsia="de-AT"/>
+        </w:rPr>
+        <w:drawing>
+          <wp:inline distT="0" distB="0" distL="0" distR="0">
+            <wp:extent cx="5753100" cy="3876675"/>
+            <wp:effectExtent l="0" t="0" r="0" b="9525"/>
+            <wp:docPr id="4" name="Grafik 4" descr="C:\Users\FOCK\OneDrive\TGM_2014_2015\SYT\DEZSY\dezsys07_PiCalculator\PiCalcGit\Bilder\PiCalcUML.PNG"/>
+            <wp:cNvGraphicFramePr>
+              <a:graphicFrameLocks xmlns:a="http://schemas.openxmlformats.org/drawingml/2006/main" noChangeAspect="1"/>
+            </wp:cNvGraphicFramePr>
+            <a:graphic xmlns:a="http://schemas.openxmlformats.org/drawingml/2006/main">
+              <a:graphicData uri="http://schemas.openxmlformats.org/drawingml/2006/picture">
+                <pic:pic xmlns:pic="http://schemas.openxmlformats.org/drawingml/2006/picture">
+                  <pic:nvPicPr>
+                    <pic:cNvPr id="0" name="Picture 1" descr="C:\Users\FOCK\OneDrive\TGM_2014_2015\SYT\DEZSY\dezsys07_PiCalculator\PiCalcGit\Bilder\PiCalcUML.PNG"/>
+                    <pic:cNvPicPr>
+                      <a:picLocks noChangeAspect="1" noChangeArrowheads="1"/>
+                    </pic:cNvPicPr>
+                  </pic:nvPicPr>
+                  <pic:blipFill>
+                    <a:blip r:embed="rId13">
+                      <a:extLst>
+                        <a:ext uri="{28A0092B-C50C-407E-A947-70E740481C1C}">
+                          <a14:useLocalDpi xmlns:a14="http://schemas.microsoft.com/office/drawing/2010/main" val="0"/>
+                        </a:ext>
+                      </a:extLst>
+                    </a:blip>
+                    <a:srcRect/>
+                    <a:stretch>
+                      <a:fillRect/>
+                    </a:stretch>
+                  </pic:blipFill>
+                  <pic:spPr bwMode="auto">
+                    <a:xfrm>
+                      <a:off x="0" y="0"/>
+                      <a:ext cx="5753100" cy="3876675"/>
+                    </a:xfrm>
+                    <a:prstGeom prst="rect">
+                      <a:avLst/>
+                    </a:prstGeom>
+                    <a:noFill/>
+                    <a:ln>
+                      <a:noFill/>
+                    </a:ln>
+                  </pic:spPr>
+                </pic:pic>
+              </a:graphicData>
+            </a:graphic>
+          </wp:inline>
+        </w:drawing>
+      </w:r>
+      <w:bookmarkEnd w:id="3"/>
+      <w:r>
+        <w:br w:type="page"/>
+      </w:r>
+    </w:p>
+    <w:p>
+      <w:pPr>
+        <w:pStyle w:val="berschrift1"/>
+      </w:pPr>
       <w:r>
         <w:lastRenderedPageBreak/>
         <w:t>Umsetzung</w:t>
@@ -3059,7 +3371,7 @@
                     </pic:cNvPicPr>
                   </pic:nvPicPr>
                   <pic:blipFill>
-                    <a:blip r:embed="rId13">
+                    <a:blip r:embed="rId14">
                       <a:extLst>
                         <a:ext uri="{28A0092B-C50C-407E-A947-70E740481C1C}">
                           <a14:useLocalDpi xmlns:a14="http://schemas.microsoft.com/office/drawing/2010/main" val="0"/>
@@ -3096,33 +3408,22 @@
         <w:pStyle w:val="Beschriftung"/>
         <w:jc w:val="center"/>
       </w:pPr>
+      <w:bookmarkStart w:id="4" w:name="_Toc408506842"/>
       <w:r>
         <w:t xml:space="preserve">Abbildung </w:t>
       </w:r>
-      <w:r>
-        <w:fldChar w:fldCharType="begin"/>
-      </w:r>
-      <w:r>
-        <w:instrText xml:space="preserve"> SEQ Abbildung \* ARABIC </w:instrText>
-      </w:r>
-      <w:r>
-        <w:fldChar w:fldCharType="separate"/>
-      </w:r>
-      <w:r>
-        <w:rPr>
-          <w:noProof/>
-        </w:rPr>
-        <w:t>1</w:t>
-      </w:r>
-      <w:r>
-        <w:rPr>
-          <w:noProof/>
-        </w:rPr>
-        <w:fldChar w:fldCharType="end"/>
-      </w:r>
+      <w:fldSimple w:instr=" SEQ Abbildung \* ARABIC ">
+        <w:r>
+          <w:rPr>
+            <w:noProof/>
+          </w:rPr>
+          <w:t>1</w:t>
+        </w:r>
+      </w:fldSimple>
       <w:r>
         <w:t xml:space="preserve"> RMI-Server-Interface [1]</w:t>
       </w:r>
+      <w:bookmarkEnd w:id="4"/>
     </w:p>
     <w:p>
       <w:pPr>
@@ -3201,6 +3502,9 @@
       </w:r>
     </w:p>
     <w:p>
+      <w:pPr>
+        <w:keepNext/>
+      </w:pPr>
       <w:r>
         <w:rPr>
           <w:rFonts w:ascii="Verdana" w:hAnsi="Verdana"/>
@@ -3208,10 +3512,11 @@
           <w:color w:val="333333"/>
           <w:sz w:val="21"/>
           <w:szCs w:val="21"/>
+          <w:lang w:eastAsia="de-AT"/>
         </w:rPr>
         <w:lastRenderedPageBreak/>
         <w:drawing>
-          <wp:inline distT="0" distB="0" distL="0" distR="0" wp14:anchorId="2200DFC6" wp14:editId="1695646E">
+          <wp:inline distT="0" distB="0" distL="0" distR="0" wp14:anchorId="57D8658B" wp14:editId="23BC7657">
             <wp:extent cx="5760720" cy="2980339"/>
             <wp:effectExtent l="0" t="0" r="0" b="0"/>
             <wp:docPr id="3" name="Grafik 3" descr="C:\Users\FOCK\OneDrive\TGM_2014_2015\SYT\DEZSY\dezsys07_PiCalculator\PiCalculatorGit\Bilder\Aufgabenstellung.png"/>
@@ -3259,6 +3564,29 @@
           </wp:inline>
         </w:drawing>
       </w:r>
+    </w:p>
+    <w:p>
+      <w:pPr>
+        <w:pStyle w:val="Beschriftung"/>
+      </w:pPr>
+      <w:bookmarkStart w:id="5" w:name="_Toc408506843"/>
+      <w:r>
+        <w:t xml:space="preserve">Abbildung </w:t>
+      </w:r>
+      <w:fldSimple w:instr=" SEQ Abbildung \* ARABIC ">
+        <w:r>
+          <w:rPr>
+            <w:noProof/>
+          </w:rPr>
+          <w:t>2</w:t>
+        </w:r>
+      </w:fldSimple>
+      <w:r>
+        <w:t xml:space="preserve"> Client-Balancer-Server [2]</w:t>
+      </w:r>
+      <w:bookmarkEnd w:id="5"/>
+    </w:p>
+    <w:p>
       <w:r>
         <w:br w:type="page"/>
       </w:r>
@@ -3296,7 +3624,7 @@
           <w:numId w:val="4"/>
         </w:numPr>
       </w:pPr>
-      <w:hyperlink r:id="rId14" w:history="1">
+      <w:hyperlink r:id="rId15" w:history="1">
         <w:r>
           <w:rPr>
             <w:rStyle w:val="Hyperlink"/>
@@ -3342,20 +3670,12 @@
           <w:numId w:val="4"/>
         </w:numPr>
       </w:pPr>
-      <w:hyperlink r:id="rId15" w:history="1">
+      <w:hyperlink r:id="rId16" w:history="1">
         <w:r>
           <w:rPr>
             <w:rStyle w:val="Hyperlink"/>
           </w:rPr>
-          <w:t>https://elearning.tgm.ac.at/mod/</w:t>
-        </w:r>
-        <w:bookmarkStart w:id="3" w:name="_GoBack"/>
-        <w:bookmarkEnd w:id="3"/>
-        <w:r>
-          <w:rPr>
-            <w:rStyle w:val="Hyperlink"/>
-          </w:rPr>
-          <w:t>assign/view.php?id=30895</w:t>
+          <w:t>https://elearning.tgm.ac.at/mod/assign/view.php?id=30895</w:t>
         </w:r>
       </w:hyperlink>
     </w:p>
@@ -3380,14 +3700,23 @@
       <w:pPr>
         <w:pStyle w:val="berschrift1"/>
       </w:pPr>
-      <w:bookmarkStart w:id="4" w:name="_Toc406148304"/>
+      <w:bookmarkStart w:id="6" w:name="_Toc406148304"/>
       <w:r>
         <w:lastRenderedPageBreak/>
         <w:t>Abbildungsverzeichnis</w:t>
       </w:r>
-      <w:bookmarkEnd w:id="4"/>
+      <w:bookmarkEnd w:id="6"/>
     </w:p>
     <w:p>
+      <w:pPr>
+        <w:pStyle w:val="Abbildungsverzeichnis"/>
+        <w:tabs>
+          <w:tab w:val="right" w:leader="dot" w:pos="9062"/>
+        </w:tabs>
+        <w:rPr>
+          <w:noProof/>
+        </w:rPr>
+      </w:pPr>
       <w:r>
         <w:fldChar w:fldCharType="begin"/>
       </w:r>
@@ -3397,6 +3726,133 @@
       <w:r>
         <w:fldChar w:fldCharType="separate"/>
       </w:r>
+      <w:hyperlink w:anchor="_Toc408506842" w:history="1">
+        <w:r>
+          <w:rPr>
+            <w:rStyle w:val="Hyperlink"/>
+            <w:noProof/>
+          </w:rPr>
+          <w:t>Abbildung 1 RMI-Server-Interface [1]</w:t>
+        </w:r>
+        <w:r>
+          <w:rPr>
+            <w:noProof/>
+            <w:webHidden/>
+          </w:rPr>
+          <w:tab/>
+        </w:r>
+        <w:r>
+          <w:rPr>
+            <w:noProof/>
+            <w:webHidden/>
+          </w:rPr>
+          <w:fldChar w:fldCharType="begin"/>
+        </w:r>
+        <w:r>
+          <w:rPr>
+            <w:noProof/>
+            <w:webHidden/>
+          </w:rPr>
+          <w:instrText xml:space="preserve"> PAGEREF _Toc408506842 \h </w:instrText>
+        </w:r>
+        <w:r>
+          <w:rPr>
+            <w:noProof/>
+            <w:webHidden/>
+          </w:rPr>
+        </w:r>
+        <w:r>
+          <w:rPr>
+            <w:noProof/>
+            <w:webHidden/>
+          </w:rPr>
+          <w:fldChar w:fldCharType="separate"/>
+        </w:r>
+        <w:r>
+          <w:rPr>
+            <w:noProof/>
+            <w:webHidden/>
+          </w:rPr>
+          <w:t>6</w:t>
+        </w:r>
+        <w:r>
+          <w:rPr>
+            <w:noProof/>
+            <w:webHidden/>
+          </w:rPr>
+          <w:fldChar w:fldCharType="end"/>
+        </w:r>
+      </w:hyperlink>
+    </w:p>
+    <w:p>
+      <w:pPr>
+        <w:pStyle w:val="Abbildungsverzeichnis"/>
+        <w:tabs>
+          <w:tab w:val="right" w:leader="dot" w:pos="9062"/>
+        </w:tabs>
+        <w:rPr>
+          <w:noProof/>
+        </w:rPr>
+      </w:pPr>
+      <w:hyperlink w:anchor="_Toc408506843" w:history="1">
+        <w:r>
+          <w:rPr>
+            <w:rStyle w:val="Hyperlink"/>
+            <w:noProof/>
+          </w:rPr>
+          <w:t>Abbildung 2 Client-Balancer-Server [2]</w:t>
+        </w:r>
+        <w:r>
+          <w:rPr>
+            <w:noProof/>
+            <w:webHidden/>
+          </w:rPr>
+          <w:tab/>
+        </w:r>
+        <w:r>
+          <w:rPr>
+            <w:noProof/>
+            <w:webHidden/>
+          </w:rPr>
+          <w:fldChar w:fldCharType="begin"/>
+        </w:r>
+        <w:r>
+          <w:rPr>
+            <w:noProof/>
+            <w:webHidden/>
+          </w:rPr>
+          <w:instrText xml:space="preserve"> PAGEREF _Toc408506843 \h </w:instrText>
+        </w:r>
+        <w:r>
+          <w:rPr>
+            <w:noProof/>
+            <w:webHidden/>
+          </w:rPr>
+        </w:r>
+        <w:r>
+          <w:rPr>
+            <w:noProof/>
+            <w:webHidden/>
+          </w:rPr>
+          <w:fldChar w:fldCharType="separate"/>
+        </w:r>
+        <w:r>
+          <w:rPr>
+            <w:noProof/>
+            <w:webHidden/>
+          </w:rPr>
+          <w:t>7</w:t>
+        </w:r>
+        <w:r>
+          <w:rPr>
+            <w:noProof/>
+            <w:webHidden/>
+          </w:rPr>
+          <w:fldChar w:fldCharType="end"/>
+        </w:r>
+      </w:hyperlink>
+    </w:p>
+    <w:p>
       <w:r>
         <w:rPr>
           <w:b/>
@@ -3404,21 +3860,12 @@
           <w:noProof/>
           <w:lang w:val="de-DE"/>
         </w:rPr>
-        <w:t>Es konnten keine Einträge für ein Abbildungsverzeichnis gefunden werden.</w:t>
-      </w:r>
-      <w:r>
-        <w:rPr>
-          <w:b/>
-          <w:bCs/>
-          <w:noProof/>
-          <w:lang w:val="de-DE"/>
-        </w:rPr>
         <w:fldChar w:fldCharType="end"/>
       </w:r>
     </w:p>
     <w:sectPr>
-      <w:headerReference w:type="default" r:id="rId16"/>
-      <w:footerReference w:type="default" r:id="rId17"/>
+      <w:headerReference w:type="default" r:id="rId17"/>
+      <w:footerReference w:type="default" r:id="rId18"/>
       <w:pgSz w:w="11906" w:h="16838"/>
       <w:pgMar w:top="1417" w:right="1417" w:bottom="1134" w:left="1417" w:header="708" w:footer="708" w:gutter="0"/>
       <w:pgNumType w:start="0"/>
@@ -3533,7 +3980,7 @@
                 <w:bCs/>
                 <w:noProof/>
               </w:rPr>
-              <w:t>8</w:t>
+              <w:t>6</w:t>
             </w:r>
             <w:r>
               <w:rPr>
@@ -3581,7 +4028,7 @@
                 <w:bCs/>
                 <w:noProof/>
               </w:rPr>
-              <w:t>9</w:t>
+              <w:t>10</w:t>
             </w:r>
             <w:r>
               <w:rPr>
@@ -5268,6 +5715,17 @@
       <w:u w:val="single"/>
     </w:rPr>
   </w:style>
+  <w:style w:type="paragraph" w:styleId="Abbildungsverzeichnis">
+    <w:name w:val="table of figures"/>
+    <w:basedOn w:val="Standard"/>
+    <w:next w:val="Standard"/>
+    <w:uiPriority w:val="99"/>
+    <w:unhideWhenUsed/>
+    <w:rsid w:val="00F17A53"/>
+    <w:pPr>
+      <w:spacing w:after="0"/>
+    </w:pPr>
+  </w:style>
 </w:styles>
 </file>
 
@@ -6039,6 +6497,17 @@
       <w:u w:val="single"/>
     </w:rPr>
   </w:style>
+  <w:style w:type="paragraph" w:styleId="Abbildungsverzeichnis">
+    <w:name w:val="table of figures"/>
+    <w:basedOn w:val="Standard"/>
+    <w:next w:val="Standard"/>
+    <w:uiPriority w:val="99"/>
+    <w:unhideWhenUsed/>
+    <w:rsid w:val="00F17A53"/>
+    <w:pPr>
+      <w:spacing w:after="0"/>
+    </w:pPr>
+  </w:style>
 </w:styles>
 </file>
 
@@ -6071,39 +6540,6 @@
               <w:lang w:val="de-DE"/>
             </w:rPr>
             <w:t>[Geben Sie den Firmennamen ein]</w:t>
-          </w:r>
-        </w:p>
-      </w:docPartBody>
-    </w:docPart>
-    <w:docPart>
-      <w:docPartPr>
-        <w:name w:val="44C88FE1F75141F58E0EE544A4349E3D"/>
-        <w:category>
-          <w:name w:val="Allgemein"/>
-          <w:gallery w:val="placeholder"/>
-        </w:category>
-        <w:types>
-          <w:type w:val="bbPlcHdr"/>
-        </w:types>
-        <w:behaviors>
-          <w:behavior w:val="content"/>
-        </w:behaviors>
-        <w:guid w:val="{C384EBB5-C347-4D91-BF67-8CD3CD86FC3B}"/>
-      </w:docPartPr>
-      <w:docPartBody>
-        <w:p>
-          <w:pPr>
-            <w:pStyle w:val="44C88FE1F75141F58E0EE544A4349E3D"/>
-          </w:pPr>
-          <w:r>
-            <w:rPr>
-              <w:rFonts w:asciiTheme="majorHAnsi" w:eastAsiaTheme="majorEastAsia" w:hAnsiTheme="majorHAnsi" w:cstheme="majorBidi"/>
-              <w:color w:val="4F81BD" w:themeColor="accent1"/>
-              <w:sz w:val="80"/>
-              <w:szCs w:val="80"/>
-              <w:lang w:val="de-DE"/>
-            </w:rPr>
-            <w:t>[Geben Sie den Titel des Dokuments ein]</w:t>
           </w:r>
         </w:p>
       </w:docPartBody>
@@ -6160,8 +6596,9 @@
     <w:panose1 w:val="020B0604030504040204"/>
     <w:charset w:val="00"/>
     <w:family w:val="swiss"/>
+    <w:notTrueType/>
     <w:pitch w:val="variable"/>
-    <w:sig w:usb0="E1002EFF" w:usb1="C000605B" w:usb2="00000029" w:usb3="00000000" w:csb0="000101FF" w:csb1="00000000"/>
+    <w:sig w:usb0="00000003" w:usb1="00000000" w:usb2="00000000" w:usb3="00000000" w:csb0="00000001" w:csb1="00000000"/>
   </w:font>
   <w:font w:name="Verdana">
     <w:panose1 w:val="020B0604030504040204"/>
@@ -6189,6 +6626,7 @@
   <w:rsids>
     <w:rsidRoot w:val="00444987"/>
     <w:rsid w:val="000620FD"/>
+    <w:rsid w:val="001C5B4F"/>
     <w:rsid w:val="002D4EAD"/>
     <w:rsid w:val="003634D1"/>
     <w:rsid w:val="00444987"/>
@@ -6950,7 +7388,7 @@
 </file>
 
 <file path=customXml/itemProps2.xml><?xml version="1.0" encoding="utf-8"?>
-<ds:datastoreItem xmlns:ds="http://schemas.openxmlformats.org/officeDocument/2006/customXml" ds:itemID="{BC5BF2CE-AC16-47E9-AD86-F588DA26B52E}">
+<ds:datastoreItem xmlns:ds="http://schemas.openxmlformats.org/officeDocument/2006/customXml" ds:itemID="{9BBA7E01-53E9-4E29-887B-50CB86EA0F99}">
   <ds:schemaRefs>
     <ds:schemaRef ds:uri="http://schemas.openxmlformats.org/officeDocument/2006/bibliography"/>
   </ds:schemaRefs>

</xml_diff>